<commit_message>
Loading funcionando Exame Imagem
</commit_message>
<xml_diff>
--- a/file/laudo imagem.docx
+++ b/file/laudo imagem.docx
@@ -103,7 +103,7 @@
       </w:r>
       <w:r>
         <w:rPr/>
-        <w:t xml:space="preserve">20/02/2019   </w:t>
+        <w:t xml:space="preserve">20/11/2018   </w:t>
       </w:r>
       <w:br/>
       <w:br/>
@@ -122,23 +122,34 @@
       <w:r>
         <w:rPr/>
         <w:t xml:space="preserve">.
-TÉCNICA
-Exame  realizado  com cortes tomográficos computadorizados axiais,  sem a infusão endovenosa de contraste iodado, segundo solicitação do médico assistente.
-Salientamos que a não utilização do meio de contraste iodado por via endovenosa prejudica a adequada caracterização das estruturas abdominais.
-ANÁLISE
-Fígado de topografia, morfologia, situação e dimensões, preservadas, exibindo coeficientes de atenuação homogêneos.
-Não há evidência de dilatação das vias biliares intra ou extra-hepáticas, bem como da vesícula biliar.
-Baço, pâncreas e adrenais com topografia, dimensões, contornos e densidade normais.
-Rins de topografia, morfologia e dimensões preservadas, com coeficientes de atenuação homogêneos, sem a caracterização de hidronefrose.
-Dois cálculos não obstrutivos no terço médio e inferior do rim esquerdo medindo até 0,4 cm.
-Aorta e veia cava inferior com posição e calibre normais.
-Ausência de linfonodomegalias, líquido livre ou de coleções organizadas na cavidade abdominal.
-Bexiga urinária em pequena repleção, com paredes lisas e regulares e conteúdo homogêneo.
-Próstata e vesículas seminais sem alterações detectáveis ao método.
-OPINIÃO
-Nefrolitíase esquerda não obstrutiva.
-           Dra. Amanda Prist
-             CRM-MG: 56.487
+Data de envio do laudo: 20/11/2018 20h35min24s BRST 
+Paciente		Exame	
+Nome:	OTAVIO RAMOS DE ALMEIDA		Data:	20/11/2018 19h13min30s BRST	
+MRN:	870288		Modalidade:	CT	
+Sexo:	M		Descrição:	ABDOME S/C	
+Data de nascimento:	15/02/88		Instituição:	HOSP.MATER.SAO LUCAS	
+TOMOGRAFIA COMPUTADORIZADA DE ABDOME E PELVE_x000B_
+Indicação clínica:_x000B_
+Nefrolitíase._x000B_
+Técnica:_x000B_
+Realizados cortes tomográficos axiais com reconstruções multiplanares, sem a injeção endovenosa do meio de contraste iodado. _x000B_
+Análise:_x000B_
+Fígado com contornos regulares, morfologia e dimensões preservadas, apresentando bordos finos e coeficientes de atenuação habituais._x000B_
+Vias biliares intra e extra-hepática com calibre dentro da normalidade._x000B_
+Pâncreas, baço e adrenais de aspecto habitual._x000B_
+Rins tópicos, com dimensões habituais, contornos regulares e espessura parenquimatosa preservada._x000B_
+Cálculo ureteral à esquerda, medindo cerca de 1,0 x 0,6 x 0,2 cm (L x AP x T), com densidade estimada em cerca de 528 UH, localizado no terço superior deste ureter, a cerca de 3 cm da pelve renal, determinando 
+ectasia ureteropielocalicinal à montante._x000B_
+Outros pequenos cálculos calicinais não obstrutivos, localizados no terço superior e médio do rim esquerdo._x000B_
+Aorta com calibre e morfologia normais._x000B_
+Bexiga sob moderada repleção, com paredes finas e conteúdo homogêneo._x000B_
+Ausência de linfonodomegalias retroperitoneais ou líquido livre na cavidade pélvica._x000B_
+Apêndice cecal de aspecto preservado._x000B_
+Impressão Diagnóstica:_x000B_
+Ureterolitíase obstrutiva à esquerda._x000B_
+Nefrolitíase à esquerda.
+Assinado eletronicamente em 20/11/2018 20h35min24s BRST por:
+Dr. Thiago Américo Murakami CRM-SP 187.549 	
 </w:t>
       </w:r>
     </w:p>

</xml_diff>

<commit_message>
Corrigindo exibição exame imagem
</commit_message>
<xml_diff>
--- a/file/laudo imagem.docx
+++ b/file/laudo imagem.docx
@@ -46,7 +46,7 @@
       </w:r>
       <w:r>
         <w:rPr/>
-        <w:t xml:space="preserve">OTAVIO RAMOS DE ALMEIDA   </w:t>
+        <w:t xml:space="preserve">FABRICIO SANCHEZ BERGAMIN   </w:t>
       </w:r>
       <w:r>
         <w:rPr>
@@ -60,7 +60,7 @@
       </w:r>
       <w:r>
         <w:rPr/>
-        <w:t xml:space="preserve">15/02/1988   </w:t>
+        <w:t xml:space="preserve">10/10/1981   </w:t>
       </w:r>
       <w:r>
         <w:rPr>
@@ -74,7 +74,7 @@
       </w:r>
       <w:r>
         <w:rPr/>
-        <w:t xml:space="preserve">26294</w:t>
+        <w:t xml:space="preserve">576</w:t>
       </w:r>
       <w:br/>
       <w:r>
@@ -89,7 +89,7 @@
       </w:r>
       <w:r>
         <w:rPr/>
-        <w:t xml:space="preserve">MARIA IRACY RAMOS DOS SANTOS   </w:t>
+        <w:t xml:space="preserve">JUSSARA SANCHEZ BERGAMIN   </w:t>
       </w:r>
       <w:r>
         <w:rPr>
@@ -103,7 +103,7 @@
       </w:r>
       <w:r>
         <w:rPr/>
-        <w:t xml:space="preserve">20/02/2019   </w:t>
+        <w:t xml:space="preserve">22/10/2019   </w:t>
       </w:r>
       <w:br/>
       <w:br/>
@@ -121,25 +121,54 @@
       <w:br/>
       <w:r>
         <w:rPr/>
-        <w:t xml:space="preserve">.
-TÉCNICA
-Exame  realizado  com cortes tomográficos computadorizados axiais,  sem a infusão endovenosa de contraste iodado, segundo solicitação do médico assistente.
-Salientamos que a não utilização do meio de contraste iodado por via endovenosa prejudica a adequada caracterização das estruturas abdominais.
-ANÁLISE
-Fígado de topografia, morfologia, situação e dimensões, preservadas, exibindo coeficientes de atenuação homogêneos.
-Não há evidência de dilatação das vias biliares intra ou extra-hepáticas, bem como da vesícula biliar.
-Baço, pâncreas e adrenais com topografia, dimensões, contornos e densidade normais.
-Rins de topografia, morfologia e dimensões preservadas, com coeficientes de atenuação homogêneos, sem a caracterização de hidronefrose.
-Dois cálculos não obstrutivos no terço médio e inferior do rim esquerdo medindo até 0,4 cm.
-Aorta e veia cava inferior com posição e calibre normais.
-Ausência de linfonodomegalias, líquido livre ou de coleções organizadas na cavidade abdominal.
-Bexiga urinária em pequena repleção, com paredes lisas e regulares e conteúdo homogêneo.
-Próstata e vesículas seminais sem alterações detectáveis ao método.
-OPINIÃO
-Nefrolitíase esquerda não obstrutiva.
-           Dra. Amanda Prist
-             CRM-MG: 56.487
-</w:t>
+        <w:t xml:space="preserve">{\rtf1\ansi\ansicpg1252\deff0\deflang1046{\fonttbl{\f0\fnil\fcharset0 }{\f1\fswiss\fcharset0  }{\f2\fswiss\fprq2\fcharset0  }}
+{\colortbl ;\red0\green0\blue0;}
+\viewkind4\uc1\pard\f0\fs16 .\par
+\par
+\par
+ECOCARDIOGRAMA\par
+\par
+\par
+\cf1\b\f1\fs20  \par
+\pard\qj\cf0\b0\f2 R\'cdTMO:\par
+Paciente em ritmo card\'edaco regular.\par
+\par
+C\'c2MARAS CARD\'cdACAS:\par
+C\'e2maras card\'edacas com dimens\'f5es normais.\par
+\par
+VENTR\'cdCULOS:\par
+Ventr\'edculo esquerdo apresenta espessura e fun\'e7\'e3o sist\'f3lica preservadas, n\'e3o sendo observadas altera\'e7\'f5es da contra\'e7\'e3o segmentar de parede.\par
+An\'e1lise da fun\'e7\'e3o diast\'f3lica do ventr\'edculo esquerdo com padr\'e3o normal.\par
+Ventr\'edculo direito apresenta fun\'e7\'e3o sistolica dento da normalidade,\par
+\par
+V\'c1LVULA MITRAL:\par
+Apresenta aspecto e movimenta\'e7\'e3o normais de suas cuspides.\par
+O estudo com Doppler e mapeamento de fluxo em cores s\'e3o normais.\par
+\par
+V\'c1LVULA A\'d3RTICA:\par
+Apresenta aspecto e movimenta\'e7\'e3o normais de suas valvulas.\par
+O estudo com Doppler e mapeamento de fluxo em cores s\'e3o normais.\par
+\par
+V\'c1LVULA TRIC\'daSPIDE;\par
+Apresenta aspecto e movimenta\'e7\'e3o normais de suas c\'faspides.\par
+O estudo com Doppler e mapeamento de fluxo em cores s\'e3o normais.\par
+\par
+VALVA PULMONAR:\par
+Apresenta aspecto e movimenta\'e7\'e3o normais de suas v\'e1lvulas.\par
+O estudo com Doppler e mapeamento de fluxo em cores s\'e3o normais.\par
+\par
+PERIC\'c1RDIO:\par
+Peric\'e1rdio com aspecto ecocardiografico normal.\par
+\par
+AORTA:\par
+Seios a\'f3rticos, aorta ascendente e arco a\'f3rtico com dimens\'f5es e fluxos normais.\par
+\par
+IMPRESS\'c3O DIAGN\'d3STICA:\par
+_________________________ \par
+\par
+\pard ECODOPPLERCARDIOGRAMA DENTRO DA NORMALIDADE PARA O BIOTIPO E FAIXA ET\'c1RIA.\f0\fs16\par
+}
+_x0000_</w:t>
       </w:r>
     </w:p>
     <w:sectPr>

</xml_diff>

<commit_message>
Update Exame de Imagem
</commit_message>
<xml_diff>
--- a/file/laudo imagem.docx
+++ b/file/laudo imagem.docx
@@ -46,7 +46,7 @@
       </w:r>
       <w:r>
         <w:rPr/>
-        <w:t xml:space="preserve">FABRICIO SANCHEZ BERGAMIN   </w:t>
+        <w:t xml:space="preserve">ADILSON CASSALHO   </w:t>
       </w:r>
       <w:r>
         <w:rPr>
@@ -60,7 +60,7 @@
       </w:r>
       <w:r>
         <w:rPr/>
-        <w:t xml:space="preserve">10/10/1981   </w:t>
+        <w:t xml:space="preserve">18/09/1980   </w:t>
       </w:r>
       <w:r>
         <w:rPr>
@@ -74,7 +74,7 @@
       </w:r>
       <w:r>
         <w:rPr/>
-        <w:t xml:space="preserve">576</w:t>
+        <w:t xml:space="preserve">58825</w:t>
       </w:r>
       <w:br/>
       <w:r>
@@ -89,7 +89,7 @@
       </w:r>
       <w:r>
         <w:rPr/>
-        <w:t xml:space="preserve">JUSSARA SANCHEZ BERGAMIN   </w:t>
+        <w:t xml:space="preserve">APARECIDA MADALENA DE OLIVEIRA CASSALHO   </w:t>
       </w:r>
       <w:r>
         <w:rPr>
@@ -103,7 +103,7 @@
       </w:r>
       <w:r>
         <w:rPr/>
-        <w:t xml:space="preserve">22/10/2019   </w:t>
+        <w:t xml:space="preserve">21/10/2017   </w:t>
       </w:r>
       <w:br/>
       <w:br/>
@@ -121,54 +121,30 @@
       <w:br/>
       <w:r>
         <w:rPr/>
-        <w:t xml:space="preserve">{\rtf1\ansi\ansicpg1252\deff0\deflang1046{\fonttbl{\f0\fnil\fcharset0 }{\f1\fswiss\fcharset0  }{\f2\fswiss\fprq2\fcharset0  }}
-{\colortbl ;\red0\green0\blue0;}
-\viewkind4\uc1\pard\f0\fs16 .\par
-\par
-\par
-ECOCARDIOGRAMA\par
-\par
-\par
-\cf1\b\f1\fs20  \par
-\pard\qj\cf0\b0\f2 R\'cdTMO:\par
-Paciente em ritmo card\'edaco regular.\par
-\par
-C\'c2MARAS CARD\'cdACAS:\par
-C\'e2maras card\'edacas com dimens\'f5es normais.\par
-\par
-VENTR\'cdCULOS:\par
-Ventr\'edculo esquerdo apresenta espessura e fun\'e7\'e3o sist\'f3lica preservadas, n\'e3o sendo observadas altera\'e7\'f5es da contra\'e7\'e3o segmentar de parede.\par
-An\'e1lise da fun\'e7\'e3o diast\'f3lica do ventr\'edculo esquerdo com padr\'e3o normal.\par
-Ventr\'edculo direito apresenta fun\'e7\'e3o sistolica dento da normalidade,\par
-\par
-V\'c1LVULA MITRAL:\par
-Apresenta aspecto e movimenta\'e7\'e3o normais de suas cuspides.\par
-O estudo com Doppler e mapeamento de fluxo em cores s\'e3o normais.\par
-\par
-V\'c1LVULA A\'d3RTICA:\par
-Apresenta aspecto e movimenta\'e7\'e3o normais de suas valvulas.\par
-O estudo com Doppler e mapeamento de fluxo em cores s\'e3o normais.\par
-\par
-V\'c1LVULA TRIC\'daSPIDE;\par
-Apresenta aspecto e movimenta\'e7\'e3o normais de suas c\'faspides.\par
-O estudo com Doppler e mapeamento de fluxo em cores s\'e3o normais.\par
-\par
-VALVA PULMONAR:\par
-Apresenta aspecto e movimenta\'e7\'e3o normais de suas v\'e1lvulas.\par
-O estudo com Doppler e mapeamento de fluxo em cores s\'e3o normais.\par
-\par
-PERIC\'c1RDIO:\par
-Peric\'e1rdio com aspecto ecocardiografico normal.\par
-\par
-AORTA:\par
-Seios a\'f3rticos, aorta ascendente e arco a\'f3rtico com dimens\'f5es e fluxos normais.\par
-\par
-IMPRESS\'c3O DIAGN\'d3STICA:\par
-_________________________ \par
-\par
-\pard ECODOPPLERCARDIOGRAMA DENTRO DA NORMALIDADE PARA O BIOTIPO E FAIXA ET\'c1RIA.\f0\fs16\par
-}
-_x0000_</w:t>
+        <w:t xml:space="preserve">.
+Nome:	Adilson Cassalho			DN: 18/09/1980
+Data:	22/10/2017				Convênio: SAMU/SUS
+Solicitante: Dra Alexandra O. Somodi
+TOMOGRAFIA COMPUTADORIZADA DE ABDOME E PELVE
+RELATÓRIO
+TÉCNICA
+Exame  realizado  com cortes tomográficos computadorizados axiais,  sem a infusão endovenosa de contraste iodado, segundo solicitação do médico assistente.
+Salientamos que a não utilização do meio de contraste iodado por via endovenosa prejudica a adequada caracterização das estruturas abdominais.
+ANÁLISE
+Fígado de topografia, morfologia, situação e dimensões, preservadas, exibindo coeficientes de atenuação homogêneos.
+Não há evidência de dilatação das vias biliares intra ou extra-hepáticas, bem como da vesícula biliar.
+Baço, pâncreas e adrenais com topografia, dimensões, contornos e densidade normais.
+Rins de topografia, morfologia e dimensões preservadas, com coeficientes de atenuação homogêneos, sem a caracterização de cálculos calicinais radiopacos ou hidronefrose.
+Aorta e veia cava inferior com posição e calibre normais.
+Ausência de linfonodomegalias, líquido livre ou de coleções organizadas na cavidade abdominal.
+Bexiga urinária em pequena repleção, com paredes lisas e regulares e conteúdo homogêneo.
+Próstata e vesículas seminais sem alterações detectáveis ao método.
+OPINIÃO
+Tomografia computadorizada do abdome superior e da pelve evidenciando:
+Exame sem alterações significativas.
+           Dra. Amanda Prist
+             CRM-MG: 56.487
+</w:t>
       </w:r>
     </w:p>
     <w:sectPr>

</xml_diff>